<commit_message>
Se modifico el STRAT
</commit_message>
<xml_diff>
--- a/01.Gestion de Proyecto/03.STRAT_Proyecto Residencia- CBTa 20_v1.docx
+++ b/01.Gestion de Proyecto/03.STRAT_Proyecto Residencia- CBTa 20_v1.docx
@@ -356,23 +356,13 @@
                 <w:szCs w:val="20"/>
               </w:rPr>
             </w:pPr>
-            <w:proofErr w:type="spellStart"/>
             <w:r>
               <w:rPr>
                 <w:rFonts w:ascii="Arial" w:hAnsi="Arial" w:cs="Arial"/>
                 <w:sz w:val="20"/>
                 <w:szCs w:val="20"/>
               </w:rPr>
-              <w:t>CBTa</w:t>
-            </w:r>
-            <w:proofErr w:type="spellEnd"/>
-            <w:r>
-              <w:rPr>
-                <w:rFonts w:ascii="Arial" w:hAnsi="Arial" w:cs="Arial"/>
-                <w:sz w:val="20"/>
-                <w:szCs w:val="20"/>
-              </w:rPr>
-              <w:t xml:space="preserve"> 20</w:t>
+              <w:t>CBTa 20</w:t>
             </w:r>
           </w:p>
         </w:tc>
@@ -555,12 +545,10 @@
             <w:gridSpan w:val="2"/>
           </w:tcPr>
           <w:p>
-            <w:proofErr w:type="spellStart"/>
             <w:r>
               <w:lastRenderedPageBreak/>
               <w:t>Name</w:t>
             </w:r>
-            <w:proofErr w:type="spellEnd"/>
           </w:p>
         </w:tc>
         <w:tc>
@@ -609,11 +597,9 @@
             <w:gridSpan w:val="2"/>
           </w:tcPr>
           <w:p>
-            <w:proofErr w:type="spellStart"/>
             <w:r>
               <w:t>Team</w:t>
             </w:r>
-            <w:proofErr w:type="spellEnd"/>
           </w:p>
         </w:tc>
         <w:tc>
@@ -627,15 +613,7 @@
           </w:tcPr>
           <w:p>
             <w:r>
-              <w:t xml:space="preserve">Proyecto Residencia- </w:t>
-            </w:r>
-            <w:proofErr w:type="spellStart"/>
-            <w:r>
-              <w:t>CBTa</w:t>
-            </w:r>
-            <w:proofErr w:type="spellEnd"/>
-            <w:r>
-              <w:t xml:space="preserve"> 20</w:t>
+              <w:t>Proyecto Residencia- CBTa 20</w:t>
             </w:r>
           </w:p>
         </w:tc>
@@ -678,19 +656,9 @@
             <w:gridSpan w:val="2"/>
           </w:tcPr>
           <w:p>
-            <w:proofErr w:type="spellStart"/>
-            <w:r>
-              <w:t>Part</w:t>
-            </w:r>
-            <w:proofErr w:type="spellEnd"/>
-            <w:r>
-              <w:t>/</w:t>
-            </w:r>
-            <w:proofErr w:type="spellStart"/>
-            <w:r>
-              <w:t>Level</w:t>
-            </w:r>
-            <w:proofErr w:type="spellEnd"/>
+            <w:r>
+              <w:t>Part/Level</w:t>
+            </w:r>
           </w:p>
         </w:tc>
         <w:tc>
@@ -714,11 +682,9 @@
             <w:gridSpan w:val="4"/>
           </w:tcPr>
           <w:p>
-            <w:proofErr w:type="spellStart"/>
             <w:r>
               <w:t>Cycle</w:t>
             </w:r>
-            <w:proofErr w:type="spellEnd"/>
           </w:p>
         </w:tc>
         <w:tc>
@@ -836,19 +802,11 @@
                 <w:b/>
               </w:rPr>
             </w:pPr>
-            <w:proofErr w:type="spellStart"/>
             <w:r>
               <w:rPr>
                 <w:b/>
               </w:rPr>
-              <w:t>Cycle</w:t>
-            </w:r>
-            <w:proofErr w:type="spellEnd"/>
-            <w:r>
-              <w:rPr>
-                <w:b/>
-              </w:rPr>
-              <w:t xml:space="preserve"> LOC</w:t>
+              <w:t>Cycle LOC</w:t>
             </w:r>
           </w:p>
         </w:tc>
@@ -864,19 +822,11 @@
                 <w:b/>
               </w:rPr>
             </w:pPr>
-            <w:proofErr w:type="spellStart"/>
             <w:r>
               <w:rPr>
                 <w:b/>
               </w:rPr>
-              <w:t>Cycle</w:t>
-            </w:r>
-            <w:proofErr w:type="spellEnd"/>
-            <w:r>
-              <w:rPr>
-                <w:b/>
-              </w:rPr>
-              <w:t xml:space="preserve"> </w:t>
+              <w:t xml:space="preserve">Cycle </w:t>
             </w:r>
             <w:proofErr w:type="spellStart"/>
             <w:r>
@@ -941,14 +891,12 @@
                 <w:b/>
               </w:rPr>
             </w:pPr>
-            <w:proofErr w:type="spellStart"/>
             <w:r>
               <w:rPr>
                 <w:b/>
               </w:rPr>
               <w:t>Functions</w:t>
             </w:r>
-            <w:proofErr w:type="spellEnd"/>
           </w:p>
         </w:tc>
         <w:tc>
@@ -1155,7 +1103,7 @@
           </w:tcPr>
           <w:p>
             <w:r>
-              <w:t>Clase Usuario</w:t>
+              <w:t>Clase Lector de Barras</w:t>
             </w:r>
           </w:p>
         </w:tc>
@@ -1169,7 +1117,7 @@
               <w:jc w:val="center"/>
             </w:pPr>
             <w:r>
-              <w:t>20</w:t>
+              <w:t>50</w:t>
             </w:r>
           </w:p>
         </w:tc>
@@ -1182,6 +1130,9 @@
             <w:pPr>
               <w:jc w:val="center"/>
             </w:pPr>
+            <w:r>
+              <w:t>50</w:t>
+            </w:r>
           </w:p>
         </w:tc>
         <w:tc>
@@ -1194,7 +1145,7 @@
               <w:jc w:val="center"/>
             </w:pPr>
             <w:r>
-              <w:t>2</w:t>
+              <w:t>8</w:t>
             </w:r>
           </w:p>
         </w:tc>
@@ -1206,6 +1157,9 @@
             <w:pPr>
               <w:jc w:val="center"/>
             </w:pPr>
+            <w:r>
+              <w:t>8</w:t>
+            </w:r>
           </w:p>
         </w:tc>
       </w:tr>
@@ -1243,8 +1197,13 @@
             <w:gridSpan w:val="2"/>
           </w:tcPr>
           <w:p>
-            <w:r>
-              <w:t>Clase Lector de Barras</w:t>
+            <w:proofErr w:type="spellStart"/>
+            <w:r>
+              <w:t>Frm</w:t>
+            </w:r>
+            <w:proofErr w:type="spellEnd"/>
+            <w:r>
+              <w:t xml:space="preserve"> Login</w:t>
             </w:r>
           </w:p>
         </w:tc>
@@ -1258,7 +1217,7 @@
               <w:jc w:val="center"/>
             </w:pPr>
             <w:r>
-              <w:t>50</w:t>
+              <w:t>25</w:t>
             </w:r>
           </w:p>
         </w:tc>
@@ -1271,9 +1230,6 @@
             <w:pPr>
               <w:jc w:val="center"/>
             </w:pPr>
-            <w:r>
-              <w:t>50</w:t>
-            </w:r>
           </w:p>
         </w:tc>
         <w:tc>
@@ -1286,7 +1242,7 @@
               <w:jc w:val="center"/>
             </w:pPr>
             <w:r>
-              <w:t>8</w:t>
+              <w:t>6</w:t>
             </w:r>
           </w:p>
         </w:tc>
@@ -1298,9 +1254,6 @@
             <w:pPr>
               <w:jc w:val="center"/>
             </w:pPr>
-            <w:r>
-              <w:t>8</w:t>
-            </w:r>
           </w:p>
         </w:tc>
       </w:tr>
@@ -1344,13 +1297,8 @@
             </w:r>
             <w:proofErr w:type="spellEnd"/>
             <w:r>
-              <w:t xml:space="preserve"> </w:t>
-            </w:r>
-            <w:proofErr w:type="spellStart"/>
-            <w:r>
-              <w:t>Login</w:t>
-            </w:r>
-            <w:proofErr w:type="spellEnd"/>
+              <w:t xml:space="preserve"> Principal</w:t>
+            </w:r>
           </w:p>
         </w:tc>
         <w:tc>
@@ -1363,7 +1311,7 @@
               <w:jc w:val="center"/>
             </w:pPr>
             <w:r>
-              <w:t>25</w:t>
+              <w:t>60</w:t>
             </w:r>
           </w:p>
         </w:tc>
@@ -1443,8 +1391,13 @@
             </w:r>
             <w:proofErr w:type="spellEnd"/>
             <w:r>
-              <w:t xml:space="preserve"> Principal</w:t>
-            </w:r>
+              <w:t xml:space="preserve"> </w:t>
+            </w:r>
+            <w:proofErr w:type="spellStart"/>
+            <w:r>
+              <w:t>AgregarEquipo</w:t>
+            </w:r>
+            <w:proofErr w:type="spellEnd"/>
           </w:p>
         </w:tc>
         <w:tc>
@@ -1457,7 +1410,7 @@
               <w:jc w:val="center"/>
             </w:pPr>
             <w:r>
-              <w:t>60</w:t>
+              <w:t>25</w:t>
             </w:r>
           </w:p>
         </w:tc>
@@ -1482,7 +1435,7 @@
               <w:jc w:val="center"/>
             </w:pPr>
             <w:r>
-              <w:t>6</w:t>
+              <w:t>8</w:t>
             </w:r>
           </w:p>
         </w:tc>
@@ -1541,7 +1494,7 @@
             </w:r>
             <w:proofErr w:type="spellStart"/>
             <w:r>
-              <w:t>AgregarEquipo</w:t>
+              <w:t>ConsultarEquipo</w:t>
             </w:r>
             <w:proofErr w:type="spellEnd"/>
           </w:p>
@@ -1555,6 +1508,9 @@
             <w:pPr>
               <w:jc w:val="center"/>
             </w:pPr>
+            <w:r>
+              <w:t>70</w:t>
+            </w:r>
           </w:p>
         </w:tc>
         <w:tc>
@@ -1566,9 +1522,6 @@
             <w:pPr>
               <w:jc w:val="center"/>
             </w:pPr>
-            <w:r>
-              <w:t>25</w:t>
-            </w:r>
           </w:p>
         </w:tc>
         <w:tc>
@@ -1580,6 +1533,9 @@
             <w:pPr>
               <w:jc w:val="center"/>
             </w:pPr>
+            <w:r>
+              <w:t>9</w:t>
+            </w:r>
           </w:p>
         </w:tc>
         <w:tc>
@@ -1590,9 +1546,6 @@
             <w:pPr>
               <w:jc w:val="center"/>
             </w:pPr>
-            <w:r>
-              <w:t>8</w:t>
-            </w:r>
           </w:p>
         </w:tc>
       </w:tr>
@@ -1632,15 +1585,7 @@
           <w:p>
             <w:proofErr w:type="spellStart"/>
             <w:r>
-              <w:t>Frm</w:t>
-            </w:r>
-            <w:proofErr w:type="spellEnd"/>
-            <w:r>
-              <w:t xml:space="preserve"> </w:t>
-            </w:r>
-            <w:proofErr w:type="spellStart"/>
-            <w:r>
-              <w:t>ConsultarEquipo</w:t>
+              <w:t>FrmInventario</w:t>
             </w:r>
             <w:proofErr w:type="spellEnd"/>
           </w:p>
@@ -1666,7 +1611,7 @@
               <w:jc w:val="center"/>
             </w:pPr>
             <w:r>
-              <w:t>70</w:t>
+              <w:t>40</w:t>
             </w:r>
           </w:p>
         </w:tc>
@@ -1690,7 +1635,7 @@
               <w:jc w:val="center"/>
             </w:pPr>
             <w:r>
-              <w:t>9</w:t>
+              <w:t>4</w:t>
             </w:r>
           </w:p>
         </w:tc>
@@ -1729,9 +1674,11 @@
             <w:gridSpan w:val="2"/>
           </w:tcPr>
           <w:p>
-            <w:r>
-              <w:t>Clase Control Equipo</w:t>
-            </w:r>
+            <w:proofErr w:type="spellStart"/>
+            <w:r>
+              <w:t>FrmComponentes</w:t>
+            </w:r>
+            <w:proofErr w:type="spellEnd"/>
           </w:p>
         </w:tc>
         <w:tc>
@@ -1755,7 +1702,7 @@
               <w:jc w:val="center"/>
             </w:pPr>
             <w:r>
-              <w:t>35</w:t>
+              <w:t>45</w:t>
             </w:r>
           </w:p>
         </w:tc>
@@ -1779,7 +1726,7 @@
               <w:jc w:val="center"/>
             </w:pPr>
             <w:r>
-              <w:t>12</w:t>
+              <w:t>5</w:t>
             </w:r>
           </w:p>
         </w:tc>
@@ -1818,9 +1765,11 @@
             <w:gridSpan w:val="2"/>
           </w:tcPr>
           <w:p>
-            <w:r>
-              <w:t>Clase Control Usuario</w:t>
-            </w:r>
+            <w:proofErr w:type="spellStart"/>
+            <w:r>
+              <w:t>FrmAgregarComponentes</w:t>
+            </w:r>
+            <w:proofErr w:type="spellEnd"/>
           </w:p>
         </w:tc>
         <w:tc>
@@ -1844,7 +1793,7 @@
               <w:jc w:val="center"/>
             </w:pPr>
             <w:r>
-              <w:t>30</w:t>
+              <w:t>45</w:t>
             </w:r>
           </w:p>
         </w:tc>
@@ -1868,97 +1817,7 @@
               <w:jc w:val="center"/>
             </w:pPr>
             <w:r>
-              <w:t>10</w:t>
-            </w:r>
-          </w:p>
-        </w:tc>
-      </w:tr>
-      <w:tr>
-        <w:tblPrEx>
-          <w:tblBorders>
-            <w:top w:val="single" w:sz="4" w:space="0" w:color="auto"/>
-            <w:left w:val="single" w:sz="4" w:space="0" w:color="auto"/>
-            <w:bottom w:val="single" w:sz="4" w:space="0" w:color="auto"/>
-            <w:right w:val="single" w:sz="4" w:space="0" w:color="auto"/>
-            <w:insideH w:val="single" w:sz="4" w:space="0" w:color="auto"/>
-            <w:insideV w:val="single" w:sz="4" w:space="0" w:color="auto"/>
-          </w:tblBorders>
-        </w:tblPrEx>
-        <w:trPr>
-          <w:gridAfter w:val="1"/>
-          <w:wAfter w:w="261" w:type="dxa"/>
-          <w:trHeight w:val="64"/>
-        </w:trPr>
-        <w:tc>
-          <w:tcPr>
-            <w:tcW w:w="1007" w:type="dxa"/>
-          </w:tcPr>
-          <w:p>
-            <w:pPr>
-              <w:jc w:val="center"/>
-            </w:pPr>
-            <w:r>
-              <w:t>10</w:t>
-            </w:r>
-          </w:p>
-        </w:tc>
-        <w:tc>
-          <w:tcPr>
-            <w:tcW w:w="4031" w:type="dxa"/>
-            <w:gridSpan w:val="2"/>
-          </w:tcPr>
-          <w:p>
-            <w:r>
-              <w:t>Clase Conexión</w:t>
-            </w:r>
-          </w:p>
-        </w:tc>
-        <w:tc>
-          <w:tcPr>
-            <w:tcW w:w="1053" w:type="dxa"/>
-            <w:gridSpan w:val="2"/>
-          </w:tcPr>
-          <w:p>
-            <w:pPr>
-              <w:jc w:val="center"/>
-            </w:pPr>
-          </w:p>
-        </w:tc>
-        <w:tc>
-          <w:tcPr>
-            <w:tcW w:w="891" w:type="dxa"/>
-            <w:gridSpan w:val="2"/>
-          </w:tcPr>
-          <w:p>
-            <w:pPr>
-              <w:jc w:val="center"/>
-            </w:pPr>
-            <w:r>
-              <w:t>20</w:t>
-            </w:r>
-          </w:p>
-        </w:tc>
-        <w:tc>
-          <w:tcPr>
-            <w:tcW w:w="951" w:type="dxa"/>
-            <w:gridSpan w:val="3"/>
-          </w:tcPr>
-          <w:p>
-            <w:pPr>
-              <w:jc w:val="center"/>
-            </w:pPr>
-          </w:p>
-        </w:tc>
-        <w:tc>
-          <w:tcPr>
-            <w:tcW w:w="993" w:type="dxa"/>
-          </w:tcPr>
-          <w:p>
-            <w:pPr>
-              <w:jc w:val="center"/>
-            </w:pPr>
-            <w:r>
-              <w:t>10</w:t>
+              <w:t>7</w:t>
             </w:r>
           </w:p>
         </w:tc>
@@ -1984,12 +1843,189 @@
           </w:tcPr>
           <w:p>
             <w:pPr>
+              <w:jc w:val="center"/>
+            </w:pPr>
+            <w:r>
+              <w:t>10</w:t>
+            </w:r>
+          </w:p>
+        </w:tc>
+        <w:tc>
+          <w:tcPr>
+            <w:tcW w:w="4031" w:type="dxa"/>
+            <w:gridSpan w:val="2"/>
+          </w:tcPr>
+          <w:p>
+            <w:r>
+              <w:t>Clase Control Equipo</w:t>
+            </w:r>
+          </w:p>
+        </w:tc>
+        <w:tc>
+          <w:tcPr>
+            <w:tcW w:w="1053" w:type="dxa"/>
+            <w:gridSpan w:val="2"/>
+          </w:tcPr>
+          <w:p>
+            <w:pPr>
+              <w:jc w:val="center"/>
+            </w:pPr>
+          </w:p>
+        </w:tc>
+        <w:tc>
+          <w:tcPr>
+            <w:tcW w:w="891" w:type="dxa"/>
+            <w:gridSpan w:val="2"/>
+          </w:tcPr>
+          <w:p>
+            <w:pPr>
+              <w:jc w:val="center"/>
+            </w:pPr>
+            <w:r>
+              <w:t>35</w:t>
+            </w:r>
+          </w:p>
+        </w:tc>
+        <w:tc>
+          <w:tcPr>
+            <w:tcW w:w="951" w:type="dxa"/>
+            <w:gridSpan w:val="3"/>
+          </w:tcPr>
+          <w:p>
+            <w:pPr>
+              <w:jc w:val="center"/>
+            </w:pPr>
+          </w:p>
+        </w:tc>
+        <w:tc>
+          <w:tcPr>
+            <w:tcW w:w="993" w:type="dxa"/>
+          </w:tcPr>
+          <w:p>
+            <w:pPr>
+              <w:jc w:val="center"/>
+            </w:pPr>
+            <w:r>
+              <w:t>12</w:t>
+            </w:r>
+          </w:p>
+        </w:tc>
+      </w:tr>
+      <w:tr>
+        <w:tblPrEx>
+          <w:tblBorders>
+            <w:top w:val="single" w:sz="4" w:space="0" w:color="auto"/>
+            <w:left w:val="single" w:sz="4" w:space="0" w:color="auto"/>
+            <w:bottom w:val="single" w:sz="4" w:space="0" w:color="auto"/>
+            <w:right w:val="single" w:sz="4" w:space="0" w:color="auto"/>
+            <w:insideH w:val="single" w:sz="4" w:space="0" w:color="auto"/>
+            <w:insideV w:val="single" w:sz="4" w:space="0" w:color="auto"/>
+          </w:tblBorders>
+        </w:tblPrEx>
+        <w:trPr>
+          <w:gridAfter w:val="1"/>
+          <w:wAfter w:w="261" w:type="dxa"/>
+        </w:trPr>
+        <w:tc>
+          <w:tcPr>
+            <w:tcW w:w="1007" w:type="dxa"/>
+          </w:tcPr>
+          <w:p>
+            <w:pPr>
+              <w:jc w:val="center"/>
+            </w:pPr>
+            <w:r>
+              <w:t>11</w:t>
+            </w:r>
+          </w:p>
+        </w:tc>
+        <w:tc>
+          <w:tcPr>
+            <w:tcW w:w="4031" w:type="dxa"/>
+            <w:gridSpan w:val="2"/>
+          </w:tcPr>
+          <w:p>
+            <w:r>
+              <w:t>Clase Conexión</w:t>
+            </w:r>
+          </w:p>
+        </w:tc>
+        <w:tc>
+          <w:tcPr>
+            <w:tcW w:w="1053" w:type="dxa"/>
+            <w:gridSpan w:val="2"/>
+          </w:tcPr>
+          <w:p>
+            <w:pPr>
+              <w:jc w:val="center"/>
+            </w:pPr>
+          </w:p>
+        </w:tc>
+        <w:tc>
+          <w:tcPr>
+            <w:tcW w:w="891" w:type="dxa"/>
+            <w:gridSpan w:val="2"/>
+          </w:tcPr>
+          <w:p>
+            <w:pPr>
+              <w:jc w:val="center"/>
+            </w:pPr>
+            <w:r>
+              <w:t>20</w:t>
+            </w:r>
+          </w:p>
+        </w:tc>
+        <w:tc>
+          <w:tcPr>
+            <w:tcW w:w="951" w:type="dxa"/>
+            <w:gridSpan w:val="3"/>
+          </w:tcPr>
+          <w:p>
+            <w:pPr>
+              <w:jc w:val="center"/>
+            </w:pPr>
+          </w:p>
+        </w:tc>
+        <w:tc>
+          <w:tcPr>
+            <w:tcW w:w="993" w:type="dxa"/>
+          </w:tcPr>
+          <w:p>
+            <w:pPr>
+              <w:jc w:val="center"/>
+            </w:pPr>
+            <w:r>
+              <w:t>10</w:t>
+            </w:r>
+          </w:p>
+        </w:tc>
+      </w:tr>
+      <w:tr>
+        <w:tblPrEx>
+          <w:tblBorders>
+            <w:top w:val="single" w:sz="4" w:space="0" w:color="auto"/>
+            <w:left w:val="single" w:sz="4" w:space="0" w:color="auto"/>
+            <w:bottom w:val="single" w:sz="4" w:space="0" w:color="auto"/>
+            <w:right w:val="single" w:sz="4" w:space="0" w:color="auto"/>
+            <w:insideH w:val="single" w:sz="4" w:space="0" w:color="auto"/>
+            <w:insideV w:val="single" w:sz="4" w:space="0" w:color="auto"/>
+          </w:tblBorders>
+        </w:tblPrEx>
+        <w:trPr>
+          <w:gridAfter w:val="1"/>
+          <w:wAfter w:w="261" w:type="dxa"/>
+        </w:trPr>
+        <w:tc>
+          <w:tcPr>
+            <w:tcW w:w="1007" w:type="dxa"/>
+          </w:tcPr>
+          <w:p>
+            <w:pPr>
               <w:rPr>
                 <w:b/>
                 <w:sz w:val="24"/>
               </w:rPr>
             </w:pPr>
-            <w:proofErr w:type="spellStart"/>
             <w:r>
               <w:rPr>
                 <w:b/>
@@ -1997,7 +2033,6 @@
               </w:rPr>
               <w:t>Totals</w:t>
             </w:r>
-            <w:proofErr w:type="spellEnd"/>
           </w:p>
         </w:tc>
         <w:tc>
@@ -2017,7 +2052,7 @@
               <w:jc w:val="center"/>
             </w:pPr>
             <w:r>
-              <w:t>175</w:t>
+              <w:t>250</w:t>
             </w:r>
           </w:p>
         </w:tc>
@@ -2031,7 +2066,7 @@
               <w:jc w:val="center"/>
             </w:pPr>
             <w:r>
-              <w:t>230</w:t>
+              <w:t>235</w:t>
             </w:r>
           </w:p>
         </w:tc>
@@ -2045,7 +2080,7 @@
               <w:jc w:val="center"/>
             </w:pPr>
             <w:r>
-              <w:t>24</w:t>
+              <w:t>39</w:t>
             </w:r>
           </w:p>
         </w:tc>
@@ -2058,8 +2093,10 @@
               <w:jc w:val="center"/>
             </w:pPr>
             <w:r>
-              <w:t>57</w:t>
-            </w:r>
+              <w:t>56</w:t>
+            </w:r>
+            <w:bookmarkStart w:id="1" w:name="_GoBack"/>
+            <w:bookmarkEnd w:id="1"/>
           </w:p>
         </w:tc>
       </w:tr>
@@ -2273,7 +2310,19 @@
         <w:rPr>
           <w:sz w:val="24"/>
         </w:rPr>
-        <w:t xml:space="preserve">proyecto Sistema de Inventario será una aplicación de escritorio desarrollado bajo el lenguaje “c#” usando la metodología </w:t>
+        <w:t xml:space="preserve">proyecto Sistema de Inventario será una aplicación de escritorio </w:t>
+      </w:r>
+      <w:r>
+        <w:rPr>
+          <w:sz w:val="24"/>
+        </w:rPr>
+        <w:t>desarrollado bajo el lenguaje “C</w:t>
+      </w:r>
+      <w:r>
+        <w:rPr>
+          <w:sz w:val="24"/>
+        </w:rPr>
+        <w:t xml:space="preserve">#” usando la metodología </w:t>
       </w:r>
       <w:r>
         <w:rPr>
@@ -2288,8 +2337,6 @@
         </w:rPr>
         <w:t xml:space="preserve"> con una arquitectura Cliente-Servidor.</w:t>
       </w:r>
-      <w:bookmarkStart w:id="1" w:name="_GoBack"/>
-      <w:bookmarkEnd w:id="1"/>
     </w:p>
     <w:sectPr>
       <w:headerReference w:type="default" r:id="rId8"/>
@@ -2354,23 +2401,7 @@
         <w:rFonts w:ascii="Arial Narrow" w:eastAsiaTheme="majorEastAsia" w:hAnsi="Arial Narrow" w:cstheme="majorBidi"/>
         <w:lang w:val="es-ES"/>
       </w:rPr>
-      <w:t xml:space="preserve">Proyecto Residencia- </w:t>
-    </w:r>
-    <w:proofErr w:type="spellStart"/>
-    <w:r>
-      <w:rPr>
-        <w:rFonts w:ascii="Arial Narrow" w:eastAsiaTheme="majorEastAsia" w:hAnsi="Arial Narrow" w:cstheme="majorBidi"/>
-        <w:lang w:val="es-ES"/>
-      </w:rPr>
-      <w:t>CBTa</w:t>
-    </w:r>
-    <w:proofErr w:type="spellEnd"/>
-    <w:r>
-      <w:rPr>
-        <w:rFonts w:ascii="Arial Narrow" w:eastAsiaTheme="majorEastAsia" w:hAnsi="Arial Narrow" w:cstheme="majorBidi"/>
-        <w:lang w:val="es-ES"/>
-      </w:rPr>
-      <w:t xml:space="preserve"> 20</w:t>
+      <w:t>Proyecto Residencia- CBTa 20</w:t>
     </w:r>
     <w:r>
       <w:rPr>
@@ -2457,7 +2488,7 @@
             <w:noProof/>
             <w:lang w:val="es-ES"/>
           </w:rPr>
-          <w:t>1</w:t>
+          <w:t>2</w:t>
         </w:r>
         <w:r>
           <w:rPr>
@@ -2724,7 +2755,7 @@
             </wp:anchor>
           </w:drawing>
         </mc:Choice>
-        <mc:Fallback xmlns:cx1="http://schemas.microsoft.com/office/drawing/2015/9/8/chartex" xmlns:cx2="http://schemas.microsoft.com/office/drawing/2015/10/21/chartex" xmlns:cx3="http://schemas.microsoft.com/office/drawing/2016/5/9/chartex" xmlns:cx4="http://schemas.microsoft.com/office/drawing/2016/5/10/chartex" xmlns:cx5="http://schemas.microsoft.com/office/drawing/2016/5/11/chartex" xmlns:cx6="http://schemas.microsoft.com/office/drawing/2016/5/12/chartex" xmlns:cx7="http://schemas.microsoft.com/office/drawing/2016/5/13/chartex" xmlns:cx8="http://schemas.microsoft.com/office/drawing/2016/5/14/chartex" xmlns:aink="http://schemas.microsoft.com/office/drawing/2016/ink" xmlns:am3d="http://schemas.microsoft.com/office/drawing/2017/model3d" xmlns:w16cid="http://schemas.microsoft.com/office/word/2016/wordml/cid" xmlns:w16se="http://schemas.microsoft.com/office/word/2015/wordml/symex" xmlns:cx="http://schemas.microsoft.com/office/drawing/2014/chartex">
+        <mc:Fallback xmlns:cx="http://schemas.microsoft.com/office/drawing/2014/chartex" xmlns:w16se="http://schemas.microsoft.com/office/word/2015/wordml/symex" xmlns:w16cid="http://schemas.microsoft.com/office/word/2016/wordml/cid" xmlns:am3d="http://schemas.microsoft.com/office/drawing/2017/model3d" xmlns:aink="http://schemas.microsoft.com/office/drawing/2016/ink" xmlns:cx8="http://schemas.microsoft.com/office/drawing/2016/5/14/chartex" xmlns:cx7="http://schemas.microsoft.com/office/drawing/2016/5/13/chartex" xmlns:cx6="http://schemas.microsoft.com/office/drawing/2016/5/12/chartex" xmlns:cx5="http://schemas.microsoft.com/office/drawing/2016/5/11/chartex" xmlns:cx4="http://schemas.microsoft.com/office/drawing/2016/5/10/chartex" xmlns:cx3="http://schemas.microsoft.com/office/drawing/2016/5/9/chartex" xmlns:cx2="http://schemas.microsoft.com/office/drawing/2015/10/21/chartex" xmlns:cx1="http://schemas.microsoft.com/office/drawing/2015/9/8/chartex">
           <w:pict>
             <v:shapetype w14:anchorId="7E8CEF72" id="_x0000_t6" coordsize="21600,21600" o:spt="6" path="m,l,21600r21600,xe">
               <v:stroke joinstyle="miter"/>
@@ -2742,69 +2773,12 @@
       </w:rPr>
       <w:t xml:space="preserve">             </w:t>
     </w:r>
-    <w:proofErr w:type="spellStart"/>
     <w:r>
       <w:rPr>
         <w:rFonts w:ascii="Arial Black" w:hAnsi="Arial Black" w:cs="Arial"/>
         <w:sz w:val="24"/>
       </w:rPr>
-      <w:t>TSPi</w:t>
-    </w:r>
-    <w:proofErr w:type="spellEnd"/>
-    <w:r>
-      <w:rPr>
-        <w:rFonts w:ascii="Arial Black" w:hAnsi="Arial Black" w:cs="Arial"/>
-        <w:sz w:val="24"/>
-      </w:rPr>
-      <w:t xml:space="preserve"> </w:t>
-    </w:r>
-    <w:proofErr w:type="spellStart"/>
-    <w:r>
-      <w:rPr>
-        <w:rFonts w:ascii="Arial Black" w:hAnsi="Arial Black" w:cs="Arial"/>
-        <w:sz w:val="24"/>
-      </w:rPr>
-      <w:t>Strategy</w:t>
-    </w:r>
-    <w:proofErr w:type="spellEnd"/>
-    <w:r>
-      <w:rPr>
-        <w:rFonts w:ascii="Arial Black" w:hAnsi="Arial Black" w:cs="Arial"/>
-        <w:sz w:val="24"/>
-      </w:rPr>
-      <w:t xml:space="preserve"> </w:t>
-    </w:r>
-    <w:proofErr w:type="spellStart"/>
-    <w:r>
-      <w:rPr>
-        <w:rFonts w:ascii="Arial Black" w:hAnsi="Arial Black" w:cs="Arial"/>
-        <w:sz w:val="24"/>
-      </w:rPr>
-      <w:t>Form</w:t>
-    </w:r>
-    <w:proofErr w:type="spellEnd"/>
-    <w:r>
-      <w:rPr>
-        <w:rFonts w:ascii="Arial Black" w:hAnsi="Arial Black" w:cs="Arial"/>
-        <w:sz w:val="24"/>
-      </w:rPr>
-      <w:t xml:space="preserve"> - </w:t>
-    </w:r>
-    <w:proofErr w:type="spellStart"/>
-    <w:r>
-      <w:rPr>
-        <w:rFonts w:ascii="Arial Black" w:hAnsi="Arial Black" w:cs="Arial"/>
-        <w:sz w:val="24"/>
-      </w:rPr>
-      <w:t>Form</w:t>
-    </w:r>
-    <w:proofErr w:type="spellEnd"/>
-    <w:r>
-      <w:rPr>
-        <w:rFonts w:ascii="Arial Black" w:hAnsi="Arial Black" w:cs="Arial"/>
-        <w:sz w:val="24"/>
-      </w:rPr>
-      <w:t xml:space="preserve"> STRAT</w:t>
+      <w:t>TSPi Strategy Form - Form STRAT</w:t>
     </w:r>
   </w:p>
 </w:hdr>
@@ -2812,7 +2786,7 @@
 
 <file path=word/numbering.xml><?xml version="1.0" encoding="utf-8"?>
 <w:numbering xmlns:wpc="http://schemas.microsoft.com/office/word/2010/wordprocessingCanvas" xmlns:mc="http://schemas.openxmlformats.org/markup-compatibility/2006" xmlns:o="urn:schemas-microsoft-com:office:office" xmlns:r="http://schemas.openxmlformats.org/officeDocument/2006/relationships" xmlns:m="http://schemas.openxmlformats.org/officeDocument/2006/math" xmlns:v="urn:schemas-microsoft-com:vml" xmlns:wp14="http://schemas.microsoft.com/office/word/2010/wordprocessingDrawing" xmlns:wp="http://schemas.openxmlformats.org/drawingml/2006/wordprocessingDrawing" xmlns:w10="urn:schemas-microsoft-com:office:word" xmlns:w="http://schemas.openxmlformats.org/wordprocessingml/2006/main" xmlns:w14="http://schemas.microsoft.com/office/word/2010/wordml" xmlns:w15="http://schemas.microsoft.com/office/word/2012/wordml" xmlns:wpg="http://schemas.microsoft.com/office/word/2010/wordprocessingGroup" xmlns:wpi="http://schemas.microsoft.com/office/word/2010/wordprocessingInk" xmlns:wne="http://schemas.microsoft.com/office/word/2006/wordml" xmlns:wps="http://schemas.microsoft.com/office/word/2010/wordprocessingShape" mc:Ignorable="w14 w15 wp14">
-  <w:abstractNum w:abstractNumId="0">
+  <w:abstractNum w:abstractNumId="0" w15:restartNumberingAfterBreak="0">
     <w:nsid w:val="05500233"/>
     <w:multiLevelType w:val="hybridMultilevel"/>
     <w:tmpl w:val="19FC4050"/>
@@ -2925,7 +2899,7 @@
       </w:rPr>
     </w:lvl>
   </w:abstractNum>
-  <w:abstractNum w:abstractNumId="1">
+  <w:abstractNum w:abstractNumId="1" w15:restartNumberingAfterBreak="0">
     <w:nsid w:val="0BA855F1"/>
     <w:multiLevelType w:val="hybridMultilevel"/>
     <w:tmpl w:val="2CC623F6"/>
@@ -3038,7 +3012,7 @@
       </w:rPr>
     </w:lvl>
   </w:abstractNum>
-  <w:abstractNum w:abstractNumId="2">
+  <w:abstractNum w:abstractNumId="2" w15:restartNumberingAfterBreak="0">
     <w:nsid w:val="0C8322FC"/>
     <w:multiLevelType w:val="hybridMultilevel"/>
     <w:tmpl w:val="87D21C9A"/>
@@ -3151,7 +3125,7 @@
       </w:rPr>
     </w:lvl>
   </w:abstractNum>
-  <w:abstractNum w:abstractNumId="3">
+  <w:abstractNum w:abstractNumId="3" w15:restartNumberingAfterBreak="0">
     <w:nsid w:val="11B32830"/>
     <w:multiLevelType w:val="hybridMultilevel"/>
     <w:tmpl w:val="F22C2D26"/>
@@ -3264,7 +3238,7 @@
       </w:rPr>
     </w:lvl>
   </w:abstractNum>
-  <w:abstractNum w:abstractNumId="4">
+  <w:abstractNum w:abstractNumId="4" w15:restartNumberingAfterBreak="0">
     <w:nsid w:val="1A475D2C"/>
     <w:multiLevelType w:val="hybridMultilevel"/>
     <w:tmpl w:val="557CDF48"/>
@@ -3377,7 +3351,7 @@
       </w:rPr>
     </w:lvl>
   </w:abstractNum>
-  <w:abstractNum w:abstractNumId="5">
+  <w:abstractNum w:abstractNumId="5" w15:restartNumberingAfterBreak="0">
     <w:nsid w:val="2BED6AAA"/>
     <w:multiLevelType w:val="hybridMultilevel"/>
     <w:tmpl w:val="C1242698"/>
@@ -3490,7 +3464,7 @@
       </w:rPr>
     </w:lvl>
   </w:abstractNum>
-  <w:abstractNum w:abstractNumId="6">
+  <w:abstractNum w:abstractNumId="6" w15:restartNumberingAfterBreak="0">
     <w:nsid w:val="520969E1"/>
     <w:multiLevelType w:val="hybridMultilevel"/>
     <w:tmpl w:val="80ACB3B0"/>
@@ -4143,7 +4117,6 @@
       <w:spacing w:after="0" w:line="240" w:lineRule="auto"/>
     </w:pPr>
     <w:tblPr>
-      <w:tblInd w:w="0" w:type="dxa"/>
       <w:tblBorders>
         <w:top w:val="single" w:sz="4" w:space="0" w:color="auto"/>
         <w:left w:val="single" w:sz="4" w:space="0" w:color="auto"/>
@@ -4152,12 +4125,6 @@
         <w:insideH w:val="single" w:sz="4" w:space="0" w:color="auto"/>
         <w:insideV w:val="single" w:sz="4" w:space="0" w:color="auto"/>
       </w:tblBorders>
-      <w:tblCellMar>
-        <w:top w:w="0" w:type="dxa"/>
-        <w:left w:w="108" w:type="dxa"/>
-        <w:bottom w:w="0" w:type="dxa"/>
-        <w:right w:w="108" w:type="dxa"/>
-      </w:tblCellMar>
     </w:tblPr>
   </w:style>
   <w:style w:type="paragraph" w:styleId="Prrafodelista">
@@ -4289,7 +4256,6 @@
     <w:tblPr>
       <w:tblStyleRowBandSize w:val="1"/>
       <w:tblStyleColBandSize w:val="1"/>
-      <w:tblInd w:w="0" w:type="dxa"/>
       <w:tblBorders>
         <w:top w:val="single" w:sz="4" w:space="0" w:color="BDD6EE" w:themeColor="accent5" w:themeTint="66"/>
         <w:left w:val="single" w:sz="4" w:space="0" w:color="BDD6EE" w:themeColor="accent5" w:themeTint="66"/>
@@ -4298,12 +4264,6 @@
         <w:insideH w:val="single" w:sz="4" w:space="0" w:color="BDD6EE" w:themeColor="accent5" w:themeTint="66"/>
         <w:insideV w:val="single" w:sz="4" w:space="0" w:color="BDD6EE" w:themeColor="accent5" w:themeTint="66"/>
       </w:tblBorders>
-      <w:tblCellMar>
-        <w:top w:w="0" w:type="dxa"/>
-        <w:left w:w="108" w:type="dxa"/>
-        <w:bottom w:w="0" w:type="dxa"/>
-        <w:right w:w="108" w:type="dxa"/>
-      </w:tblCellMar>
     </w:tblPr>
     <w:tblStylePr w:type="firstRow">
       <w:rPr>
@@ -4353,7 +4313,6 @@
     <w:tblPr>
       <w:tblStyleRowBandSize w:val="1"/>
       <w:tblStyleColBandSize w:val="1"/>
-      <w:tblInd w:w="0" w:type="dxa"/>
       <w:tblBorders>
         <w:top w:val="single" w:sz="4" w:space="0" w:color="B4C6E7" w:themeColor="accent1" w:themeTint="66"/>
         <w:left w:val="single" w:sz="4" w:space="0" w:color="B4C6E7" w:themeColor="accent1" w:themeTint="66"/>
@@ -4362,12 +4321,6 @@
         <w:insideH w:val="single" w:sz="4" w:space="0" w:color="B4C6E7" w:themeColor="accent1" w:themeTint="66"/>
         <w:insideV w:val="single" w:sz="4" w:space="0" w:color="B4C6E7" w:themeColor="accent1" w:themeTint="66"/>
       </w:tblBorders>
-      <w:tblCellMar>
-        <w:top w:w="0" w:type="dxa"/>
-        <w:left w:w="108" w:type="dxa"/>
-        <w:bottom w:w="0" w:type="dxa"/>
-        <w:right w:w="108" w:type="dxa"/>
-      </w:tblCellMar>
     </w:tblPr>
     <w:tblStylePr w:type="firstRow">
       <w:rPr>
@@ -4709,7 +4662,7 @@
 </file>
 
 <file path=customXml/itemProps1.xml><?xml version="1.0" encoding="utf-8"?>
-<ds:datastoreItem xmlns:ds="http://schemas.openxmlformats.org/officeDocument/2006/customXml" ds:itemID="{EE61B1AD-08BD-431A-8B64-89BE31626BD2}">
+<ds:datastoreItem xmlns:ds="http://schemas.openxmlformats.org/officeDocument/2006/customXml" ds:itemID="{14AC05C8-09FB-443E-9235-F4AB937F76F4}">
   <ds:schemaRefs>
     <ds:schemaRef ds:uri="http://schemas.openxmlformats.org/officeDocument/2006/bibliography"/>
   </ds:schemaRefs>

</xml_diff>

<commit_message>
Se editaron los documentos
</commit_message>
<xml_diff>
--- a/01.Gestion de Proyecto/03.STRAT_Proyecto Residencia- CBTa 20_v1.docx
+++ b/01.Gestion de Proyecto/03.STRAT_Proyecto Residencia- CBTa 20_v1.docx
@@ -268,6 +268,122 @@
                 <w:sz w:val="20"/>
               </w:rPr>
               <w:t>23/01/2019</w:t>
+            </w:r>
+          </w:p>
+        </w:tc>
+      </w:tr>
+      <w:tr>
+        <w:tc>
+          <w:tcPr>
+            <w:cnfStyle w:val="001000000000" w:firstRow="0" w:lastRow="0" w:firstColumn="1" w:lastColumn="0" w:oddVBand="0" w:evenVBand="0" w:oddHBand="0" w:evenHBand="0" w:firstRowFirstColumn="0" w:firstRowLastColumn="0" w:lastRowFirstColumn="0" w:lastRowLastColumn="0"/>
+            <w:tcW w:w="992" w:type="dxa"/>
+            <w:tcBorders>
+              <w:top w:val="single" w:sz="4" w:space="0" w:color="B4C6E7" w:themeColor="accent1" w:themeTint="66"/>
+              <w:left w:val="single" w:sz="4" w:space="0" w:color="B4C6E7" w:themeColor="accent1" w:themeTint="66"/>
+              <w:bottom w:val="single" w:sz="4" w:space="0" w:color="B4C6E7" w:themeColor="accent1" w:themeTint="66"/>
+              <w:right w:val="single" w:sz="4" w:space="0" w:color="B4C6E7" w:themeColor="accent1" w:themeTint="66"/>
+            </w:tcBorders>
+          </w:tcPr>
+          <w:p>
+            <w:pPr>
+              <w:jc w:val="center"/>
+              <w:rPr>
+                <w:rFonts w:ascii="Arial" w:hAnsi="Arial" w:cs="Arial"/>
+                <w:b w:val="0"/>
+                <w:sz w:val="20"/>
+              </w:rPr>
+            </w:pPr>
+            <w:r>
+              <w:rPr>
+                <w:rFonts w:ascii="Arial" w:hAnsi="Arial" w:cs="Arial"/>
+                <w:b w:val="0"/>
+                <w:sz w:val="20"/>
+              </w:rPr>
+              <w:t>02</w:t>
+            </w:r>
+          </w:p>
+        </w:tc>
+        <w:tc>
+          <w:tcPr>
+            <w:tcW w:w="4212" w:type="dxa"/>
+            <w:tcBorders>
+              <w:top w:val="single" w:sz="4" w:space="0" w:color="B4C6E7" w:themeColor="accent1" w:themeTint="66"/>
+              <w:left w:val="single" w:sz="4" w:space="0" w:color="B4C6E7" w:themeColor="accent1" w:themeTint="66"/>
+              <w:bottom w:val="single" w:sz="4" w:space="0" w:color="B4C6E7" w:themeColor="accent1" w:themeTint="66"/>
+              <w:right w:val="single" w:sz="4" w:space="0" w:color="B4C6E7" w:themeColor="accent1" w:themeTint="66"/>
+            </w:tcBorders>
+          </w:tcPr>
+          <w:p>
+            <w:pPr>
+              <w:jc w:val="center"/>
+              <w:cnfStyle w:val="000000000000" w:firstRow="0" w:lastRow="0" w:firstColumn="0" w:lastColumn="0" w:oddVBand="0" w:evenVBand="0" w:oddHBand="0" w:evenHBand="0" w:firstRowFirstColumn="0" w:firstRowLastColumn="0" w:lastRowFirstColumn="0" w:lastRowLastColumn="0"/>
+              <w:rPr>
+                <w:rFonts w:ascii="Arial" w:hAnsi="Arial" w:cs="Arial"/>
+                <w:sz w:val="20"/>
+              </w:rPr>
+            </w:pPr>
+            <w:r>
+              <w:rPr>
+                <w:rFonts w:ascii="Arial" w:hAnsi="Arial" w:cs="Arial"/>
+                <w:sz w:val="20"/>
+              </w:rPr>
+              <w:t>Se editaron las clases</w:t>
+            </w:r>
+          </w:p>
+        </w:tc>
+        <w:tc>
+          <w:tcPr>
+            <w:tcW w:w="2694" w:type="dxa"/>
+            <w:tcBorders>
+              <w:top w:val="single" w:sz="4" w:space="0" w:color="B4C6E7" w:themeColor="accent1" w:themeTint="66"/>
+              <w:left w:val="single" w:sz="4" w:space="0" w:color="B4C6E7" w:themeColor="accent1" w:themeTint="66"/>
+              <w:bottom w:val="single" w:sz="4" w:space="0" w:color="B4C6E7" w:themeColor="accent1" w:themeTint="66"/>
+              <w:right w:val="single" w:sz="4" w:space="0" w:color="B4C6E7" w:themeColor="accent1" w:themeTint="66"/>
+            </w:tcBorders>
+          </w:tcPr>
+          <w:p>
+            <w:pPr>
+              <w:jc w:val="center"/>
+              <w:cnfStyle w:val="000000000000" w:firstRow="0" w:lastRow="0" w:firstColumn="0" w:lastColumn="0" w:oddVBand="0" w:evenVBand="0" w:oddHBand="0" w:evenHBand="0" w:firstRowFirstColumn="0" w:firstRowLastColumn="0" w:lastRowFirstColumn="0" w:lastRowLastColumn="0"/>
+              <w:rPr>
+                <w:rFonts w:ascii="Arial" w:hAnsi="Arial" w:cs="Arial"/>
+                <w:sz w:val="20"/>
+              </w:rPr>
+            </w:pPr>
+            <w:r>
+              <w:rPr>
+                <w:rFonts w:ascii="Arial" w:hAnsi="Arial" w:cs="Arial"/>
+                <w:sz w:val="20"/>
+              </w:rPr>
+              <w:t>GSM</w:t>
+            </w:r>
+          </w:p>
+        </w:tc>
+        <w:tc>
+          <w:tcPr>
+            <w:tcW w:w="3969" w:type="dxa"/>
+            <w:tcBorders>
+              <w:top w:val="single" w:sz="4" w:space="0" w:color="B4C6E7" w:themeColor="accent1" w:themeTint="66"/>
+              <w:left w:val="single" w:sz="4" w:space="0" w:color="B4C6E7" w:themeColor="accent1" w:themeTint="66"/>
+              <w:bottom w:val="single" w:sz="4" w:space="0" w:color="B4C6E7" w:themeColor="accent1" w:themeTint="66"/>
+              <w:right w:val="single" w:sz="4" w:space="0" w:color="B4C6E7" w:themeColor="accent1" w:themeTint="66"/>
+            </w:tcBorders>
+          </w:tcPr>
+          <w:p>
+            <w:pPr>
+              <w:jc w:val="center"/>
+              <w:cnfStyle w:val="000000000000" w:firstRow="0" w:lastRow="0" w:firstColumn="0" w:lastColumn="0" w:oddVBand="0" w:evenVBand="0" w:oddHBand="0" w:evenHBand="0" w:firstRowFirstColumn="0" w:firstRowLastColumn="0" w:lastRowFirstColumn="0" w:lastRowLastColumn="0"/>
+              <w:rPr>
+                <w:rFonts w:ascii="Arial" w:hAnsi="Arial" w:cs="Arial"/>
+                <w:sz w:val="20"/>
+              </w:rPr>
+            </w:pPr>
+            <w:r>
+              <w:rPr>
+                <w:rFonts w:ascii="Arial" w:hAnsi="Arial" w:cs="Arial"/>
+                <w:sz w:val="20"/>
+              </w:rPr>
+              <w:t>03/02/2019</w:t>
             </w:r>
           </w:p>
         </w:tc>
@@ -571,6 +687,8 @@
             <w:r>
               <w:t>Date</w:t>
             </w:r>
+            <w:bookmarkStart w:id="1" w:name="_GoBack"/>
+            <w:bookmarkEnd w:id="1"/>
           </w:p>
         </w:tc>
         <w:tc>
@@ -2095,8 +2213,6 @@
             <w:r>
               <w:t>56</w:t>
             </w:r>
-            <w:bookmarkStart w:id="1" w:name="_GoBack"/>
-            <w:bookmarkEnd w:id="1"/>
           </w:p>
         </w:tc>
       </w:tr>
@@ -2545,6 +2661,74 @@
         <w:sz w:val="24"/>
       </w:rPr>
     </w:pPr>
+    <w:r>
+      <w:rPr>
+        <w:noProof/>
+        <w:lang w:eastAsia="es-MX"/>
+      </w:rPr>
+      <w:drawing>
+        <wp:anchor distT="0" distB="0" distL="114300" distR="114300" simplePos="0" relativeHeight="251666432" behindDoc="0" locked="0" layoutInCell="1" allowOverlap="1" wp14:anchorId="231BF7B8" wp14:editId="02FB1EEC">
+          <wp:simplePos x="0" y="0"/>
+          <wp:positionH relativeFrom="column">
+            <wp:posOffset>6219825</wp:posOffset>
+          </wp:positionH>
+          <wp:positionV relativeFrom="paragraph">
+            <wp:posOffset>-324485</wp:posOffset>
+          </wp:positionV>
+          <wp:extent cx="998855" cy="998855"/>
+          <wp:effectExtent l="0" t="0" r="0" b="0"/>
+          <wp:wrapSquare wrapText="bothSides"/>
+          <wp:docPr id="4" name="Imagen 4" descr="Resultado de imagen para cbta20"/>
+          <wp:cNvGraphicFramePr>
+            <a:graphicFrameLocks xmlns:a="http://schemas.openxmlformats.org/drawingml/2006/main" noChangeAspect="1"/>
+          </wp:cNvGraphicFramePr>
+          <a:graphic xmlns:a="http://schemas.openxmlformats.org/drawingml/2006/main">
+            <a:graphicData uri="http://schemas.openxmlformats.org/drawingml/2006/picture">
+              <pic:pic xmlns:pic="http://schemas.openxmlformats.org/drawingml/2006/picture">
+                <pic:nvPicPr>
+                  <pic:cNvPr id="0" name="Picture 1" descr="Resultado de imagen para cbta20"/>
+                  <pic:cNvPicPr>
+                    <a:picLocks noChangeAspect="1" noChangeArrowheads="1"/>
+                  </pic:cNvPicPr>
+                </pic:nvPicPr>
+                <pic:blipFill>
+                  <a:blip r:embed="rId1" cstate="print">
+                    <a:extLst>
+                      <a:ext uri="{28A0092B-C50C-407E-A947-70E740481C1C}">
+                        <a14:useLocalDpi xmlns:a14="http://schemas.microsoft.com/office/drawing/2010/main" val="0"/>
+                      </a:ext>
+                    </a:extLst>
+                  </a:blip>
+                  <a:srcRect/>
+                  <a:stretch>
+                    <a:fillRect/>
+                  </a:stretch>
+                </pic:blipFill>
+                <pic:spPr bwMode="auto">
+                  <a:xfrm>
+                    <a:off x="0" y="0"/>
+                    <a:ext cx="998855" cy="998855"/>
+                  </a:xfrm>
+                  <a:prstGeom prst="rect">
+                    <a:avLst/>
+                  </a:prstGeom>
+                  <a:noFill/>
+                  <a:ln>
+                    <a:noFill/>
+                  </a:ln>
+                </pic:spPr>
+              </pic:pic>
+            </a:graphicData>
+          </a:graphic>
+          <wp14:sizeRelH relativeFrom="margin">
+            <wp14:pctWidth>0</wp14:pctWidth>
+          </wp14:sizeRelH>
+          <wp14:sizeRelV relativeFrom="margin">
+            <wp14:pctHeight>0</wp14:pctHeight>
+          </wp14:sizeRelV>
+        </wp:anchor>
+      </w:drawing>
+    </w:r>
     <w:r>
       <w:rPr>
         <w:rFonts w:ascii="Arial Black" w:hAnsi="Arial Black" w:cs="Arial"/>
@@ -4662,7 +4846,7 @@
 </file>
 
 <file path=customXml/itemProps1.xml><?xml version="1.0" encoding="utf-8"?>
-<ds:datastoreItem xmlns:ds="http://schemas.openxmlformats.org/officeDocument/2006/customXml" ds:itemID="{14AC05C8-09FB-443E-9235-F4AB937F76F4}">
+<ds:datastoreItem xmlns:ds="http://schemas.openxmlformats.org/officeDocument/2006/customXml" ds:itemID="{12323E8A-5438-45F7-882F-1C62CFF56AD3}">
   <ds:schemaRefs>
     <ds:schemaRef ds:uri="http://schemas.openxmlformats.org/officeDocument/2006/bibliography"/>
   </ds:schemaRefs>

</xml_diff>